<commit_message>
Commit: Files after the submission of revised paper on 27th January 2023 (Date: 14.02.23).
</commit_message>
<xml_diff>
--- a/Output/20220621/Overall Summary table and notes.docx
+++ b/Output/20220621/Overall Summary table and notes.docx
@@ -419,20 +419,8 @@
                 <w:sz w:val="20"/>
                 <w:szCs w:val="20"/>
               </w:rPr>
-              <w:t xml:space="preserve"> </w:t>
-            </w:r>
-            <w:proofErr w:type="spellStart"/>
-            <w:r>
-              <w:rPr>
-                <w:rFonts w:ascii="Arial" w:hAnsi="Arial" w:cs="Arial"/>
-                <w:b/>
-                <w:bCs/>
-                <w:sz w:val="20"/>
-                <w:szCs w:val="20"/>
-              </w:rPr>
-              <w:t>Proj</w:t>
-            </w:r>
-            <w:proofErr w:type="spellEnd"/>
+              <w:t xml:space="preserve"> Proj</w:t>
+            </w:r>
           </w:p>
         </w:tc>
         <w:tc>
@@ -597,20 +585,8 @@
                 <w:sz w:val="20"/>
                 <w:szCs w:val="20"/>
               </w:rPr>
-              <w:t xml:space="preserve"> </w:t>
-            </w:r>
-            <w:proofErr w:type="spellStart"/>
-            <w:r>
-              <w:rPr>
-                <w:rFonts w:ascii="Arial" w:hAnsi="Arial" w:cs="Arial"/>
-                <w:b/>
-                <w:bCs/>
-                <w:sz w:val="20"/>
-                <w:szCs w:val="20"/>
-              </w:rPr>
-              <w:t>Proj</w:t>
-            </w:r>
-            <w:proofErr w:type="spellEnd"/>
+              <w:t xml:space="preserve"> Proj</w:t>
+            </w:r>
           </w:p>
         </w:tc>
         <w:tc>
@@ -775,20 +751,8 @@
                 <w:sz w:val="20"/>
                 <w:szCs w:val="20"/>
               </w:rPr>
-              <w:t xml:space="preserve"> </w:t>
-            </w:r>
-            <w:proofErr w:type="spellStart"/>
-            <w:r>
-              <w:rPr>
-                <w:rFonts w:ascii="Arial" w:hAnsi="Arial" w:cs="Arial"/>
-                <w:b/>
-                <w:bCs/>
-                <w:sz w:val="20"/>
-                <w:szCs w:val="20"/>
-              </w:rPr>
-              <w:t>Proj</w:t>
-            </w:r>
-            <w:proofErr w:type="spellEnd"/>
+              <w:t xml:space="preserve"> Proj</w:t>
+            </w:r>
           </w:p>
         </w:tc>
         <w:tc>
@@ -953,20 +917,8 @@
                 <w:sz w:val="20"/>
                 <w:szCs w:val="20"/>
               </w:rPr>
-              <w:t xml:space="preserve"> </w:t>
-            </w:r>
-            <w:proofErr w:type="spellStart"/>
-            <w:r>
-              <w:rPr>
-                <w:rFonts w:ascii="Arial" w:hAnsi="Arial" w:cs="Arial"/>
-                <w:b/>
-                <w:bCs/>
-                <w:sz w:val="20"/>
-                <w:szCs w:val="20"/>
-              </w:rPr>
-              <w:t>Proj</w:t>
-            </w:r>
-            <w:proofErr w:type="spellEnd"/>
+              <w:t xml:space="preserve"> Proj</w:t>
+            </w:r>
           </w:p>
         </w:tc>
         <w:tc>
@@ -10721,18 +10673,8 @@
           <w:sz w:val="20"/>
           <w:szCs w:val="20"/>
         </w:rPr>
-        <w:t xml:space="preserve">Best performing model overall: Dioguardi </w:t>
+        <w:t>Best performing model overall: Dioguardi Proj</w:t>
       </w:r>
-      <w:proofErr w:type="spellStart"/>
-      <w:r>
-        <w:rPr>
-          <w:rFonts w:ascii="Arial" w:hAnsi="Arial" w:cs="Arial"/>
-          <w:sz w:val="20"/>
-          <w:szCs w:val="20"/>
-        </w:rPr>
-        <w:t>Proj</w:t>
-      </w:r>
-      <w:proofErr w:type="spellEnd"/>
       <w:r>
         <w:rPr>
           <w:rFonts w:ascii="Arial" w:hAnsi="Arial" w:cs="Arial"/>
@@ -10741,34 +10683,14 @@
         </w:rPr>
         <w:t xml:space="preserve">, </w:t>
       </w:r>
-      <w:proofErr w:type="gramStart"/>
       <w:r>
         <w:rPr>
           <w:rFonts w:ascii="Arial" w:hAnsi="Arial" w:cs="Arial"/>
           <w:sz w:val="20"/>
           <w:szCs w:val="20"/>
         </w:rPr>
-        <w:t>Best</w:t>
+        <w:t>Best performing model for fragments: Bagheri Proj</w:t>
       </w:r>
-      <w:proofErr w:type="gramEnd"/>
-      <w:r>
-        <w:rPr>
-          <w:rFonts w:ascii="Arial" w:hAnsi="Arial" w:cs="Arial"/>
-          <w:sz w:val="20"/>
-          <w:szCs w:val="20"/>
-        </w:rPr>
-        <w:t xml:space="preserve"> performing model for fragments: Bagheri </w:t>
-      </w:r>
-      <w:proofErr w:type="spellStart"/>
-      <w:r>
-        <w:rPr>
-          <w:rFonts w:ascii="Arial" w:hAnsi="Arial" w:cs="Arial"/>
-          <w:sz w:val="20"/>
-          <w:szCs w:val="20"/>
-        </w:rPr>
-        <w:t>Proj</w:t>
-      </w:r>
-      <w:proofErr w:type="spellEnd"/>
     </w:p>
     <w:p>
       <w:pPr>
@@ -10795,34 +10717,14 @@
         </w:rPr>
         <w:t xml:space="preserve">, </w:t>
       </w:r>
-      <w:proofErr w:type="gramStart"/>
       <w:r>
         <w:rPr>
           <w:rFonts w:ascii="Arial" w:hAnsi="Arial" w:cs="Arial"/>
           <w:sz w:val="20"/>
           <w:szCs w:val="20"/>
         </w:rPr>
-        <w:t>Best</w:t>
+        <w:t>Best performing model for films: Dioguardi Proj</w:t>
       </w:r>
-      <w:proofErr w:type="gramEnd"/>
-      <w:r>
-        <w:rPr>
-          <w:rFonts w:ascii="Arial" w:hAnsi="Arial" w:cs="Arial"/>
-          <w:sz w:val="20"/>
-          <w:szCs w:val="20"/>
-        </w:rPr>
-        <w:t xml:space="preserve"> performing model for films: Dioguardi </w:t>
-      </w:r>
-      <w:proofErr w:type="spellStart"/>
-      <w:r>
-        <w:rPr>
-          <w:rFonts w:ascii="Arial" w:hAnsi="Arial" w:cs="Arial"/>
-          <w:sz w:val="20"/>
-          <w:szCs w:val="20"/>
-        </w:rPr>
-        <w:t>Proj</w:t>
-      </w:r>
-      <w:proofErr w:type="spellEnd"/>
     </w:p>
     <w:p/>
     <w:p>
@@ -11528,18 +11430,8 @@
                 <w:sz w:val="20"/>
                 <w:szCs w:val="20"/>
               </w:rPr>
-              <w:t xml:space="preserve">Stokes (1851) </w:t>
-            </w:r>
-            <w:proofErr w:type="spellStart"/>
-            <w:r>
-              <w:rPr>
-                <w:rFonts w:ascii="Arial" w:hAnsi="Arial" w:cs="Arial"/>
-                <w:sz w:val="20"/>
-                <w:szCs w:val="20"/>
-              </w:rPr>
-              <w:t>Proj</w:t>
-            </w:r>
-            <w:proofErr w:type="spellEnd"/>
+              <w:t>Stokes (1851) Proj</w:t>
+            </w:r>
           </w:p>
         </w:tc>
         <w:tc>
@@ -12127,18 +12019,8 @@
                 <w:sz w:val="20"/>
                 <w:szCs w:val="20"/>
               </w:rPr>
-              <w:t xml:space="preserve">Dioguardi et al. (2018) </w:t>
-            </w:r>
-            <w:proofErr w:type="spellStart"/>
-            <w:r>
-              <w:rPr>
-                <w:rFonts w:ascii="Arial" w:hAnsi="Arial" w:cs="Arial"/>
-                <w:sz w:val="20"/>
-                <w:szCs w:val="20"/>
-              </w:rPr>
-              <w:t>Proj</w:t>
-            </w:r>
-            <w:proofErr w:type="spellEnd"/>
+              <w:t>Dioguardi et al. (2018) Proj</w:t>
+            </w:r>
           </w:p>
         </w:tc>
         <w:tc>
@@ -12689,36 +12571,8 @@
                 <w:sz w:val="20"/>
                 <w:szCs w:val="20"/>
               </w:rPr>
-              <w:t xml:space="preserve">Bagheri and </w:t>
-            </w:r>
-            <w:proofErr w:type="spellStart"/>
-            <w:r>
-              <w:rPr>
-                <w:rFonts w:ascii="Arial" w:hAnsi="Arial" w:cs="Arial"/>
-                <w:sz w:val="20"/>
-                <w:szCs w:val="20"/>
-              </w:rPr>
-              <w:t>Bonadonna</w:t>
-            </w:r>
-            <w:proofErr w:type="spellEnd"/>
-            <w:r>
-              <w:rPr>
-                <w:rFonts w:ascii="Arial" w:hAnsi="Arial" w:cs="Arial"/>
-                <w:sz w:val="20"/>
-                <w:szCs w:val="20"/>
-              </w:rPr>
-              <w:t xml:space="preserve"> (2016) </w:t>
-            </w:r>
-            <w:proofErr w:type="spellStart"/>
-            <w:r>
-              <w:rPr>
-                <w:rFonts w:ascii="Arial" w:hAnsi="Arial" w:cs="Arial"/>
-                <w:sz w:val="20"/>
-                <w:szCs w:val="20"/>
-              </w:rPr>
-              <w:t>Proj</w:t>
-            </w:r>
-            <w:proofErr w:type="spellEnd"/>
+              <w:t>Bagheri and Bonadonna (2016) Proj</w:t>
+            </w:r>
           </w:p>
         </w:tc>
         <w:tc>
@@ -13001,25 +12855,7 @@
                 <w:sz w:val="20"/>
                 <w:szCs w:val="20"/>
               </w:rPr>
-              <w:t xml:space="preserve">Bagheri and </w:t>
-            </w:r>
-            <w:proofErr w:type="spellStart"/>
-            <w:r>
-              <w:rPr>
-                <w:rFonts w:ascii="Arial" w:hAnsi="Arial" w:cs="Arial"/>
-                <w:sz w:val="20"/>
-                <w:szCs w:val="20"/>
-              </w:rPr>
-              <w:t>Bonadonna</w:t>
-            </w:r>
-            <w:proofErr w:type="spellEnd"/>
-            <w:r>
-              <w:rPr>
-                <w:rFonts w:ascii="Arial" w:hAnsi="Arial" w:cs="Arial"/>
-                <w:sz w:val="20"/>
-                <w:szCs w:val="20"/>
-              </w:rPr>
-              <w:t xml:space="preserve"> (2016) SA</w:t>
+              <w:t>Bagheri and Bonadonna (2016) SA</w:t>
             </w:r>
           </w:p>
         </w:tc>
@@ -13288,18 +13124,8 @@
                 <w:sz w:val="20"/>
                 <w:szCs w:val="20"/>
               </w:rPr>
-              <w:t xml:space="preserve">Zhang and Choi (2021) </w:t>
-            </w:r>
-            <w:proofErr w:type="spellStart"/>
-            <w:r>
-              <w:rPr>
-                <w:rFonts w:ascii="Arial" w:hAnsi="Arial" w:cs="Arial"/>
-                <w:sz w:val="20"/>
-                <w:szCs w:val="20"/>
-              </w:rPr>
-              <w:t>Proj</w:t>
-            </w:r>
-            <w:proofErr w:type="spellEnd"/>
+              <w:t>Zhang and Choi (2021) Proj</w:t>
+            </w:r>
           </w:p>
         </w:tc>
         <w:tc>
@@ -14103,23 +13929,13 @@
                 <w:szCs w:val="20"/>
               </w:rPr>
             </w:pPr>
-            <w:proofErr w:type="spellStart"/>
-            <w:r>
-              <w:rPr>
-                <w:rFonts w:ascii="Arial" w:hAnsi="Arial" w:cs="Arial"/>
-                <w:sz w:val="20"/>
-                <w:szCs w:val="20"/>
-              </w:rPr>
-              <w:t>Francalanci</w:t>
-            </w:r>
-            <w:proofErr w:type="spellEnd"/>
-            <w:r>
-              <w:rPr>
-                <w:rFonts w:ascii="Arial" w:hAnsi="Arial" w:cs="Arial"/>
-                <w:sz w:val="20"/>
-                <w:szCs w:val="20"/>
-              </w:rPr>
-              <w:t xml:space="preserve"> et al. (2021)</w:t>
+            <w:r>
+              <w:rPr>
+                <w:rFonts w:ascii="Arial" w:hAnsi="Arial" w:cs="Arial"/>
+                <w:sz w:val="20"/>
+                <w:szCs w:val="20"/>
+              </w:rPr>
+              <w:t>Francalanci et al. (2021)</w:t>
             </w:r>
           </w:p>
         </w:tc>
@@ -14732,21 +14548,7 @@
         <w:rPr>
           <w:rFonts w:ascii="Arial" w:hAnsi="Arial" w:cs="Arial"/>
         </w:rPr>
-        <w:t xml:space="preserve">. This is very closely followed by Bagheri and </w:t>
-      </w:r>
-      <w:proofErr w:type="spellStart"/>
-      <w:r>
-        <w:rPr>
-          <w:rFonts w:ascii="Arial" w:hAnsi="Arial" w:cs="Arial"/>
-        </w:rPr>
-        <w:t>Bonadonna</w:t>
-      </w:r>
-      <w:proofErr w:type="spellEnd"/>
-      <w:r>
-        <w:rPr>
-          <w:rFonts w:ascii="Arial" w:hAnsi="Arial" w:cs="Arial"/>
-        </w:rPr>
-        <w:t xml:space="preserve"> (2016) and Yu et al (2022) which both similarly over-predict the measured values with m=1.08 and Dietrich (1982) which underestimates the data to the same degree with m=0.92.</w:t>
+        <w:t>. This is very closely followed by Bagheri and Bonadonna (2016) and Yu et al (2022) which both similarly over-predict the measured values with m=1.08 and Dietrich (1982) which underestimates the data to the same degree with m=0.92.</w:t>
       </w:r>
     </w:p>
     <w:p>
@@ -14764,21 +14566,7 @@
         <w:rPr>
           <w:rFonts w:ascii="Arial" w:hAnsi="Arial" w:cs="Arial"/>
         </w:rPr>
-        <w:t xml:space="preserve">Considering only the particles with a fragment morphology, the model by Bagheri and </w:t>
-      </w:r>
-      <w:proofErr w:type="spellStart"/>
-      <w:r>
-        <w:rPr>
-          <w:rFonts w:ascii="Arial" w:hAnsi="Arial" w:cs="Arial"/>
-        </w:rPr>
-        <w:t>Bonnadonna</w:t>
-      </w:r>
-      <w:proofErr w:type="spellEnd"/>
-      <w:r>
-        <w:rPr>
-          <w:rFonts w:ascii="Arial" w:hAnsi="Arial" w:cs="Arial"/>
-        </w:rPr>
-        <w:t xml:space="preserve"> (2016) using the projected area</w:t>
+        <w:t>Considering only the particles with a fragment morphology, the model by Bagheri and Bonnadonna (2016) using the projected area</w:t>
       </w:r>
       <w:r>
         <w:rPr>
@@ -14821,21 +14609,7 @@
         <w:rPr>
           <w:rFonts w:ascii="Arial" w:hAnsi="Arial" w:cs="Arial"/>
         </w:rPr>
-        <w:t xml:space="preserve">Considering only the particles with film morphology, Dioguardi et al (2018) using the projected area provides the most accurate prediction of the terminal settling velocity, with m=0.97, followed by Yu et al (2022) with m=0.95 and Bagheri and </w:t>
-      </w:r>
-      <w:proofErr w:type="spellStart"/>
-      <w:r>
-        <w:rPr>
-          <w:rFonts w:ascii="Arial" w:hAnsi="Arial" w:cs="Arial"/>
-        </w:rPr>
-        <w:t>Bonnadonna</w:t>
-      </w:r>
-      <w:proofErr w:type="spellEnd"/>
-      <w:r>
-        <w:rPr>
-          <w:rFonts w:ascii="Arial" w:hAnsi="Arial" w:cs="Arial"/>
-        </w:rPr>
-        <w:t xml:space="preserve"> (2016) using the projected area with m=1.05.</w:t>
+        <w:t>Considering only the particles with film morphology, Dioguardi et al (2018) using the projected area provides the most accurate prediction of the terminal settling velocity, with m=0.97, followed by Yu et al (2022) with m=0.95 and Bagheri and Bonnadonna (2016) using the projected area with m=1.05.</w:t>
       </w:r>
     </w:p>
     <w:p>
@@ -14859,21 +14633,7 @@
         <w:rPr>
           <w:rFonts w:ascii="Arial" w:hAnsi="Arial" w:cs="Arial"/>
         </w:rPr>
-        <w:t xml:space="preserve">0.87. Whilst Yu et al (2022), Bagheri and </w:t>
-      </w:r>
-      <w:proofErr w:type="spellStart"/>
-      <w:r>
-        <w:rPr>
-          <w:rFonts w:ascii="Arial" w:hAnsi="Arial" w:cs="Arial"/>
-        </w:rPr>
-        <w:t>Bonnadonna</w:t>
-      </w:r>
-      <w:proofErr w:type="spellEnd"/>
-      <w:r>
-        <w:rPr>
-          <w:rFonts w:ascii="Arial" w:hAnsi="Arial" w:cs="Arial"/>
-        </w:rPr>
-        <w:t xml:space="preserve"> (2016) and Dioguardi et al (2018) performed well for the other morphologies</w:t>
+        <w:t>0.87. Whilst Yu et al (2022), Bagheri and Bonnadonna (2016) and Dioguardi et al (2018) performed well for the other morphologies</w:t>
       </w:r>
       <w:r>
         <w:rPr>
@@ -14915,21 +14675,7 @@
         <w:rPr>
           <w:rFonts w:ascii="Arial" w:hAnsi="Arial" w:cs="Arial"/>
         </w:rPr>
-        <w:t xml:space="preserve"> Also note that the performance of the model by Zhang and Choi (2021) is consistent in predicting the terminal settling velocity for </w:t>
-      </w:r>
-      <w:proofErr w:type="gramStart"/>
-      <w:r>
-        <w:rPr>
-          <w:rFonts w:ascii="Arial" w:hAnsi="Arial" w:cs="Arial"/>
-        </w:rPr>
-        <w:t>all of</w:t>
-      </w:r>
-      <w:proofErr w:type="gramEnd"/>
-      <w:r>
-        <w:rPr>
-          <w:rFonts w:ascii="Arial" w:hAnsi="Arial" w:cs="Arial"/>
-        </w:rPr>
-        <w:t xml:space="preserve"> the shapes, with m ranging from 0.86 to 0.88. </w:t>
+        <w:t xml:space="preserve"> Also note that the performance of the model by Zhang and Choi (2021) is consistent in predicting the terminal settling velocity for all of the shapes, with m ranging from 0.86 to 0.88. </w:t>
       </w:r>
     </w:p>
     <w:p>
@@ -15009,25 +14755,7 @@
           <w:b/>
           <w:bCs/>
         </w:rPr>
-        <w:t xml:space="preserve">Overall, Dioguardi et al (2018) using projected area, Bagheri and </w:t>
-      </w:r>
-      <w:proofErr w:type="spellStart"/>
-      <w:r>
-        <w:rPr>
-          <w:rFonts w:ascii="Arial" w:hAnsi="Arial" w:cs="Arial"/>
-          <w:b/>
-          <w:bCs/>
-        </w:rPr>
-        <w:t>Bonadonna</w:t>
-      </w:r>
-      <w:proofErr w:type="spellEnd"/>
-      <w:r>
-        <w:rPr>
-          <w:rFonts w:ascii="Arial" w:hAnsi="Arial" w:cs="Arial"/>
-          <w:b/>
-          <w:bCs/>
-        </w:rPr>
-        <w:t xml:space="preserve"> (2016) using the projected area and Yu et al (2022) are the best performing models, with very similar high performance for fragments and films and reduced performance for fibres. The model by Yu et al (2022) has a slightly better performance for fibres than the other models and as an implicit model is more computationally efficient than the explicit models which require many iterations before the terminal settling velocity can be obtained. Therefore, this model would be most appropriate for use in the transport modelling context. </w:t>
+        <w:t xml:space="preserve">Overall, Dioguardi et al (2018) using projected area, Bagheri and Bonadonna (2016) using the projected area and Yu et al (2022) are the best performing models, with very similar high performance for fragments and films and reduced performance for fibres. The model by Yu et al (2022) has a slightly better performance for fibres than the other models and as an implicit model is more computationally efficient than the explicit models which require many iterations before the terminal settling velocity can be obtained. Therefore, this model would be most appropriate for use in the transport modelling context. </w:t>
       </w:r>
     </w:p>
     <w:p>
@@ -15397,36 +15125,8 @@
                 <w:sz w:val="20"/>
                 <w:szCs w:val="20"/>
               </w:rPr>
-              <w:t xml:space="preserve">Bagheri and </w:t>
-            </w:r>
-            <w:proofErr w:type="spellStart"/>
-            <w:r>
-              <w:rPr>
-                <w:rFonts w:ascii="Arial" w:hAnsi="Arial" w:cs="Arial"/>
-                <w:sz w:val="20"/>
-                <w:szCs w:val="20"/>
-              </w:rPr>
-              <w:t>Bonadonna</w:t>
-            </w:r>
-            <w:proofErr w:type="spellEnd"/>
-            <w:r>
-              <w:rPr>
-                <w:rFonts w:ascii="Arial" w:hAnsi="Arial" w:cs="Arial"/>
-                <w:sz w:val="20"/>
-                <w:szCs w:val="20"/>
-              </w:rPr>
-              <w:t xml:space="preserve"> (2016) </w:t>
-            </w:r>
-            <w:proofErr w:type="spellStart"/>
-            <w:r>
-              <w:rPr>
-                <w:rFonts w:ascii="Arial" w:hAnsi="Arial" w:cs="Arial"/>
-                <w:sz w:val="20"/>
-                <w:szCs w:val="20"/>
-              </w:rPr>
-              <w:t>Proj</w:t>
-            </w:r>
-            <w:proofErr w:type="spellEnd"/>
+              <w:t>Bagheri and Bonadonna (2016) Proj</w:t>
+            </w:r>
           </w:p>
         </w:tc>
         <w:tc>
@@ -15682,18 +15382,8 @@
                 <w:sz w:val="20"/>
                 <w:szCs w:val="20"/>
               </w:rPr>
-              <w:t xml:space="preserve">Dioguardi et al. (2018) </w:t>
-            </w:r>
-            <w:proofErr w:type="spellStart"/>
-            <w:r>
-              <w:rPr>
-                <w:rFonts w:ascii="Arial" w:hAnsi="Arial" w:cs="Arial"/>
-                <w:sz w:val="20"/>
-                <w:szCs w:val="20"/>
-              </w:rPr>
-              <w:t>Proj</w:t>
-            </w:r>
-            <w:proofErr w:type="spellEnd"/>
+              <w:t>Dioguardi et al. (2018) Proj</w:t>
+            </w:r>
           </w:p>
         </w:tc>
         <w:tc>
@@ -16067,18 +15757,8 @@
                 <w:sz w:val="20"/>
                 <w:szCs w:val="20"/>
               </w:rPr>
-              <w:t xml:space="preserve">Zhang and Choi (2021) </w:t>
-            </w:r>
-            <w:proofErr w:type="spellStart"/>
-            <w:r>
-              <w:rPr>
-                <w:rFonts w:ascii="Arial" w:hAnsi="Arial" w:cs="Arial"/>
-                <w:sz w:val="20"/>
-                <w:szCs w:val="20"/>
-              </w:rPr>
-              <w:t>Proj</w:t>
-            </w:r>
-            <w:proofErr w:type="spellEnd"/>
+              <w:t>Zhang and Choi (2021) Proj</w:t>
+            </w:r>
           </w:p>
         </w:tc>
         <w:tc>
@@ -16449,25 +16129,7 @@
                 <w:sz w:val="20"/>
                 <w:szCs w:val="20"/>
               </w:rPr>
-              <w:t xml:space="preserve">Bagheri and </w:t>
-            </w:r>
-            <w:proofErr w:type="spellStart"/>
-            <w:r>
-              <w:rPr>
-                <w:rFonts w:ascii="Arial" w:hAnsi="Arial" w:cs="Arial"/>
-                <w:sz w:val="20"/>
-                <w:szCs w:val="20"/>
-              </w:rPr>
-              <w:t>Bonadonna</w:t>
-            </w:r>
-            <w:proofErr w:type="spellEnd"/>
-            <w:r>
-              <w:rPr>
-                <w:rFonts w:ascii="Arial" w:hAnsi="Arial" w:cs="Arial"/>
-                <w:sz w:val="20"/>
-                <w:szCs w:val="20"/>
-              </w:rPr>
-              <w:t xml:space="preserve"> (2016) SA</w:t>
+              <w:t>Bagheri and Bonadonna (2016) SA</w:t>
             </w:r>
           </w:p>
         </w:tc>
@@ -16585,23 +16247,13 @@
                 <w:szCs w:val="20"/>
               </w:rPr>
             </w:pPr>
-            <w:proofErr w:type="spellStart"/>
-            <w:r>
-              <w:rPr>
-                <w:rFonts w:ascii="Arial" w:hAnsi="Arial" w:cs="Arial"/>
-                <w:sz w:val="20"/>
-                <w:szCs w:val="20"/>
-              </w:rPr>
-              <w:t>Francalanci</w:t>
-            </w:r>
-            <w:proofErr w:type="spellEnd"/>
-            <w:r>
-              <w:rPr>
-                <w:rFonts w:ascii="Arial" w:hAnsi="Arial" w:cs="Arial"/>
-                <w:sz w:val="20"/>
-                <w:szCs w:val="20"/>
-              </w:rPr>
-              <w:t xml:space="preserve"> et al. (2021)</w:t>
+            <w:r>
+              <w:rPr>
+                <w:rFonts w:ascii="Arial" w:hAnsi="Arial" w:cs="Arial"/>
+                <w:sz w:val="20"/>
+                <w:szCs w:val="20"/>
+              </w:rPr>
+              <w:t>Francalanci et al. (2021)</w:t>
             </w:r>
           </w:p>
         </w:tc>
@@ -16726,18 +16378,8 @@
                 <w:sz w:val="20"/>
                 <w:szCs w:val="20"/>
               </w:rPr>
-              <w:t xml:space="preserve">Stokes (1851) </w:t>
-            </w:r>
-            <w:proofErr w:type="spellStart"/>
-            <w:r>
-              <w:rPr>
-                <w:rFonts w:ascii="Arial" w:hAnsi="Arial" w:cs="Arial"/>
-                <w:sz w:val="20"/>
-                <w:szCs w:val="20"/>
-              </w:rPr>
-              <w:t>Proj</w:t>
-            </w:r>
-            <w:proofErr w:type="spellEnd"/>
+              <w:t>Stokes (1851) Proj</w:t>
+            </w:r>
           </w:p>
         </w:tc>
         <w:tc>
@@ -17355,36 +16997,8 @@
                 <w:sz w:val="16"/>
                 <w:szCs w:val="16"/>
               </w:rPr>
-              <w:t xml:space="preserve">Bagheri and </w:t>
-            </w:r>
-            <w:proofErr w:type="spellStart"/>
-            <w:r>
-              <w:rPr>
-                <w:rFonts w:ascii="Arial" w:hAnsi="Arial" w:cs="Arial"/>
-                <w:sz w:val="16"/>
-                <w:szCs w:val="16"/>
-              </w:rPr>
-              <w:t>Bonadonna</w:t>
-            </w:r>
-            <w:proofErr w:type="spellEnd"/>
-            <w:r>
-              <w:rPr>
-                <w:rFonts w:ascii="Arial" w:hAnsi="Arial" w:cs="Arial"/>
-                <w:sz w:val="16"/>
-                <w:szCs w:val="16"/>
-              </w:rPr>
-              <w:t xml:space="preserve"> (2016) </w:t>
-            </w:r>
-            <w:proofErr w:type="spellStart"/>
-            <w:r>
-              <w:rPr>
-                <w:rFonts w:ascii="Arial" w:hAnsi="Arial" w:cs="Arial"/>
-                <w:sz w:val="16"/>
-                <w:szCs w:val="16"/>
-              </w:rPr>
-              <w:t>Proj</w:t>
-            </w:r>
-            <w:proofErr w:type="spellEnd"/>
+              <w:t>Bagheri and Bonadonna (2016) Proj</w:t>
+            </w:r>
           </w:p>
         </w:tc>
         <w:tc>
@@ -18016,18 +17630,8 @@
                 <w:sz w:val="16"/>
                 <w:szCs w:val="16"/>
               </w:rPr>
-              <w:t xml:space="preserve">Dioguardi et al. (2018) </w:t>
-            </w:r>
-            <w:proofErr w:type="spellStart"/>
-            <w:r>
-              <w:rPr>
-                <w:rFonts w:ascii="Arial" w:hAnsi="Arial" w:cs="Arial"/>
-                <w:sz w:val="16"/>
-                <w:szCs w:val="16"/>
-              </w:rPr>
-              <w:t>Proj</w:t>
-            </w:r>
-            <w:proofErr w:type="spellEnd"/>
+              <w:t>Dioguardi et al. (2018) Proj</w:t>
+            </w:r>
           </w:p>
         </w:tc>
         <w:tc>
@@ -18960,18 +18564,8 @@
                 <w:sz w:val="16"/>
                 <w:szCs w:val="16"/>
               </w:rPr>
-              <w:t xml:space="preserve">Zhang and Choi (2021) </w:t>
-            </w:r>
-            <w:proofErr w:type="spellStart"/>
-            <w:r>
-              <w:rPr>
-                <w:rFonts w:ascii="Arial" w:hAnsi="Arial" w:cs="Arial"/>
-                <w:sz w:val="16"/>
-                <w:szCs w:val="16"/>
-              </w:rPr>
-              <w:t>Proj</w:t>
-            </w:r>
-            <w:proofErr w:type="spellEnd"/>
+              <w:t>Zhang and Choi (2021) Proj</w:t>
+            </w:r>
           </w:p>
         </w:tc>
         <w:tc>
@@ -19897,25 +19491,7 @@
                 <w:sz w:val="16"/>
                 <w:szCs w:val="16"/>
               </w:rPr>
-              <w:t xml:space="preserve">Bagheri and </w:t>
-            </w:r>
-            <w:proofErr w:type="spellStart"/>
-            <w:r>
-              <w:rPr>
-                <w:rFonts w:ascii="Arial" w:hAnsi="Arial" w:cs="Arial"/>
-                <w:sz w:val="16"/>
-                <w:szCs w:val="16"/>
-              </w:rPr>
-              <w:t>Bonadonna</w:t>
-            </w:r>
-            <w:proofErr w:type="spellEnd"/>
-            <w:r>
-              <w:rPr>
-                <w:rFonts w:ascii="Arial" w:hAnsi="Arial" w:cs="Arial"/>
-                <w:sz w:val="16"/>
-                <w:szCs w:val="16"/>
-              </w:rPr>
-              <w:t xml:space="preserve"> (2016) SA</w:t>
+              <w:t>Bagheri and Bonadonna (2016) SA</w:t>
             </w:r>
           </w:p>
         </w:tc>
@@ -20218,23 +19794,13 @@
                 <w:szCs w:val="16"/>
               </w:rPr>
             </w:pPr>
-            <w:proofErr w:type="spellStart"/>
-            <w:r>
-              <w:rPr>
-                <w:rFonts w:ascii="Arial" w:hAnsi="Arial" w:cs="Arial"/>
-                <w:sz w:val="16"/>
-                <w:szCs w:val="16"/>
-              </w:rPr>
-              <w:t>Francalanci</w:t>
-            </w:r>
-            <w:proofErr w:type="spellEnd"/>
-            <w:r>
-              <w:rPr>
-                <w:rFonts w:ascii="Arial" w:hAnsi="Arial" w:cs="Arial"/>
-                <w:sz w:val="16"/>
-                <w:szCs w:val="16"/>
-              </w:rPr>
-              <w:t xml:space="preserve"> et al. (2021)</w:t>
+            <w:r>
+              <w:rPr>
+                <w:rFonts w:ascii="Arial" w:hAnsi="Arial" w:cs="Arial"/>
+                <w:sz w:val="16"/>
+                <w:szCs w:val="16"/>
+              </w:rPr>
+              <w:t>Francalanci et al. (2021)</w:t>
             </w:r>
           </w:p>
         </w:tc>
@@ -20415,7 +19981,15 @@
                 <w:sz w:val="16"/>
                 <w:szCs w:val="16"/>
               </w:rPr>
-              <w:t>20.04</w:t>
+              <w:t>20</w:t>
+            </w:r>
+            <w:r>
+              <w:rPr>
+                <w:rFonts w:ascii="Arial" w:hAnsi="Arial" w:cs="Arial"/>
+                <w:sz w:val="16"/>
+                <w:szCs w:val="16"/>
+              </w:rPr>
+              <w:t>0.36</w:t>
             </w:r>
           </w:p>
         </w:tc>
@@ -20535,18 +20109,8 @@
                 <w:sz w:val="16"/>
                 <w:szCs w:val="16"/>
               </w:rPr>
-              <w:t xml:space="preserve">Stokes (1851) </w:t>
-            </w:r>
-            <w:proofErr w:type="spellStart"/>
-            <w:r>
-              <w:rPr>
-                <w:rFonts w:ascii="Arial" w:hAnsi="Arial" w:cs="Arial"/>
-                <w:sz w:val="16"/>
-                <w:szCs w:val="16"/>
-              </w:rPr>
-              <w:t>Proj</w:t>
-            </w:r>
-            <w:proofErr w:type="spellEnd"/>
+              <w:t>Stokes (1851) Proj</w:t>
+            </w:r>
           </w:p>
         </w:tc>
         <w:tc>
@@ -20985,21 +20549,7 @@
         <w:rPr>
           <w:rFonts w:ascii="Arial" w:hAnsi="Arial" w:cs="Arial"/>
         </w:rPr>
-        <w:t xml:space="preserve">lowest overall average error at 6.21%, showing a tendency to overestimate the terminal settling velocity. Considering each of the morphologies separately, Yu’s model performs better for fragments, </w:t>
-      </w:r>
-      <w:proofErr w:type="gramStart"/>
-      <w:r>
-        <w:rPr>
-          <w:rFonts w:ascii="Arial" w:hAnsi="Arial" w:cs="Arial"/>
-        </w:rPr>
-        <w:t>films</w:t>
-      </w:r>
-      <w:proofErr w:type="gramEnd"/>
-      <w:r>
-        <w:rPr>
-          <w:rFonts w:ascii="Arial" w:hAnsi="Arial" w:cs="Arial"/>
-        </w:rPr>
-        <w:t xml:space="preserve"> and fibres than Dioguardi’s model, with average errors of 3.54%, -0.68% and 30.63% respectively.</w:t>
+        <w:t>lowest overall average error at 6.21%, showing a tendency to overestimate the terminal settling velocity. Considering each of the morphologies separately, Yu’s model performs better for fragments, films and fibres than Dioguardi’s model, with average errors of 3.54%, -0.68% and 30.63% respectively.</w:t>
       </w:r>
     </w:p>
     <w:p>
@@ -21019,21 +20569,7 @@
         <w:rPr>
           <w:rFonts w:ascii="Arial" w:hAnsi="Arial" w:cs="Arial"/>
         </w:rPr>
-        <w:t xml:space="preserve">Bagheri and </w:t>
-      </w:r>
-      <w:proofErr w:type="spellStart"/>
-      <w:r>
-        <w:rPr>
-          <w:rFonts w:ascii="Arial" w:hAnsi="Arial" w:cs="Arial"/>
-        </w:rPr>
-        <w:t>Bonadonna</w:t>
-      </w:r>
-      <w:proofErr w:type="spellEnd"/>
-      <w:r>
-        <w:rPr>
-          <w:rFonts w:ascii="Arial" w:hAnsi="Arial" w:cs="Arial"/>
-        </w:rPr>
-        <w:t xml:space="preserve"> has the </w:t>
+        <w:t xml:space="preserve">Bagheri and Bonadonna has the </w:t>
       </w:r>
       <w:r>
         <w:rPr>
@@ -21045,21 +20581,7 @@
         <w:rPr>
           <w:rFonts w:ascii="Arial" w:hAnsi="Arial" w:cs="Arial"/>
         </w:rPr>
-        <w:t xml:space="preserve"> lowest overall average error at 8.97%. When only fragment particles are </w:t>
-      </w:r>
-      <w:proofErr w:type="gramStart"/>
-      <w:r>
-        <w:rPr>
-          <w:rFonts w:ascii="Arial" w:hAnsi="Arial" w:cs="Arial"/>
-        </w:rPr>
-        <w:t>considered</w:t>
-      </w:r>
-      <w:proofErr w:type="gramEnd"/>
-      <w:r>
-        <w:rPr>
-          <w:rFonts w:ascii="Arial" w:hAnsi="Arial" w:cs="Arial"/>
-        </w:rPr>
-        <w:t xml:space="preserve"> it has the lowest average error at 3.21% but it performs less well than both Dioguardi and Yu for fibres and films, with average error of 8.60% and 32.75% respectively.</w:t>
+        <w:t xml:space="preserve"> lowest overall average error at 8.97%. When only fragment particles are considered it has the lowest average error at 3.21% but it performs less well than both Dioguardi and Yu for fibres and films, with average error of 8.60% and 32.75% respectively.</w:t>
       </w:r>
     </w:p>
     <w:p>
@@ -21079,21 +20601,7 @@
         <w:rPr>
           <w:rFonts w:ascii="Arial" w:hAnsi="Arial" w:cs="Arial"/>
         </w:rPr>
-        <w:t xml:space="preserve">When considering all the morphologies together, Stokes’ model has a relatively low average error of 11.18%. The average error for individual morphologies is high at 43.78% for fragments and -64.08% for films and 31.30% for fibres. The average error for fibres is </w:t>
-      </w:r>
-      <w:proofErr w:type="gramStart"/>
-      <w:r>
-        <w:rPr>
-          <w:rFonts w:ascii="Arial" w:hAnsi="Arial" w:cs="Arial"/>
-        </w:rPr>
-        <w:t>similar to</w:t>
-      </w:r>
-      <w:proofErr w:type="gramEnd"/>
-      <w:r>
-        <w:rPr>
-          <w:rFonts w:ascii="Arial" w:hAnsi="Arial" w:cs="Arial"/>
-        </w:rPr>
-        <w:t xml:space="preserve"> </w:t>
+        <w:t xml:space="preserve">When considering all the morphologies together, Stokes’ model has a relatively low average error of 11.18%. The average error for individual morphologies is high at 43.78% for fragments and -64.08% for films and 31.30% for fibres. The average error for fibres is similar to </w:t>
       </w:r>
       <w:r>
         <w:rPr>
@@ -21126,44 +20634,8 @@
         <w:rPr>
           <w:rFonts w:ascii="Arial" w:hAnsi="Arial" w:cs="Arial"/>
         </w:rPr>
-        <w:t xml:space="preserve">This is expected since the model is derived primarily for fibrous particles. </w:t>
+        <w:t>This is expected since the model is derived primarily for fibrous particles. However it is consistent in predicting the terminal settling velocity of the other morphologies considered, with an average error of -21.13% for fragments and -15.68% for films. Interestingly, these results were obtained when using the particle surface area as the effective area in the drag force calculation. When the particle projection area was estimated using the method outlined in the paper the model was less accurate in predicting the terminal settling velocity . This may be because ??</w:t>
       </w:r>
-      <w:proofErr w:type="gramStart"/>
-      <w:r>
-        <w:rPr>
-          <w:rFonts w:ascii="Arial" w:hAnsi="Arial" w:cs="Arial"/>
-        </w:rPr>
-        <w:t>However</w:t>
-      </w:r>
-      <w:proofErr w:type="gramEnd"/>
-      <w:r>
-        <w:rPr>
-          <w:rFonts w:ascii="Arial" w:hAnsi="Arial" w:cs="Arial"/>
-        </w:rPr>
-        <w:t xml:space="preserve"> it is consistent in predicting the terminal settling velocity of the other morphologies considered, with an average error of -21.13% for fragments and -15.68% for films. Interestingly, these results were obtained when using the particle surface area as the effective area in the drag force calculation. When the particle projection area was estimated using the method outlined in the paper the model was less accurate in predicting the terminal settling </w:t>
-      </w:r>
-      <w:proofErr w:type="gramStart"/>
-      <w:r>
-        <w:rPr>
-          <w:rFonts w:ascii="Arial" w:hAnsi="Arial" w:cs="Arial"/>
-        </w:rPr>
-        <w:t>velocity .</w:t>
-      </w:r>
-      <w:proofErr w:type="gramEnd"/>
-      <w:r>
-        <w:rPr>
-          <w:rFonts w:ascii="Arial" w:hAnsi="Arial" w:cs="Arial"/>
-        </w:rPr>
-        <w:t xml:space="preserve"> This may be </w:t>
-      </w:r>
-      <w:proofErr w:type="gramStart"/>
-      <w:r>
-        <w:rPr>
-          <w:rFonts w:ascii="Arial" w:hAnsi="Arial" w:cs="Arial"/>
-        </w:rPr>
-        <w:t>because ??</w:t>
-      </w:r>
-      <w:proofErr w:type="gramEnd"/>
     </w:p>
     <w:bookmarkEnd w:id="7"/>
     <w:p>
@@ -21232,61 +20704,11 @@
       </w:pPr>
       <w:bookmarkStart w:id="9" w:name="_Hlk109080998"/>
       <w:bookmarkEnd w:id="8"/>
-      <w:proofErr w:type="spellStart"/>
       <w:r>
         <w:rPr>
           <w:rFonts w:ascii="Arial" w:hAnsi="Arial" w:cs="Arial"/>
         </w:rPr>
-        <w:t>Francalanci’s</w:t>
-      </w:r>
-      <w:proofErr w:type="spellEnd"/>
-      <w:r>
-        <w:rPr>
-          <w:rFonts w:ascii="Arial" w:hAnsi="Arial" w:cs="Arial"/>
-        </w:rPr>
-        <w:t xml:space="preserve"> model overestimated the terminal settling velocity of all morphologies considered, with an overall average error of 128.31% and an average error of 95.48%, 170.05% and 176.13% for fragments, </w:t>
-      </w:r>
-      <w:proofErr w:type="gramStart"/>
-      <w:r>
-        <w:rPr>
-          <w:rFonts w:ascii="Arial" w:hAnsi="Arial" w:cs="Arial"/>
-        </w:rPr>
-        <w:t>films</w:t>
-      </w:r>
-      <w:proofErr w:type="gramEnd"/>
-      <w:r>
-        <w:rPr>
-          <w:rFonts w:ascii="Arial" w:hAnsi="Arial" w:cs="Arial"/>
-        </w:rPr>
-        <w:t xml:space="preserve"> and fibres respectively. Similar results were found during the validation of </w:t>
-      </w:r>
-      <w:proofErr w:type="spellStart"/>
-      <w:r>
-        <w:rPr>
-          <w:rFonts w:ascii="Arial" w:hAnsi="Arial" w:cs="Arial"/>
-        </w:rPr>
-        <w:t>Francalanci’s</w:t>
-      </w:r>
-      <w:proofErr w:type="spellEnd"/>
-      <w:r>
-        <w:rPr>
-          <w:rFonts w:ascii="Arial" w:hAnsi="Arial" w:cs="Arial"/>
-        </w:rPr>
-        <w:t xml:space="preserve"> model by the authors using Van </w:t>
-      </w:r>
-      <w:proofErr w:type="spellStart"/>
-      <w:r>
-        <w:rPr>
-          <w:rFonts w:ascii="Arial" w:hAnsi="Arial" w:cs="Arial"/>
-        </w:rPr>
-        <w:t>Melkebeke’s</w:t>
-      </w:r>
-      <w:proofErr w:type="spellEnd"/>
-      <w:r>
-        <w:rPr>
-          <w:rFonts w:ascii="Arial" w:hAnsi="Arial" w:cs="Arial"/>
-        </w:rPr>
-        <w:t xml:space="preserve"> dataset, when the output showed that all points were overestimated.</w:t>
+        <w:t>Francalanci’s model overestimated the terminal settling velocity of all morphologies considered, with an overall average error of 128.31% and an average error of 95.48%, 170.05% and 176.13% for fragments, films and fibres respectively. Similar results were found during the validation of Francalanci’s model by the authors using Van Melkebeke’s dataset, when the output showed that all points were overestimated.</w:t>
       </w:r>
     </w:p>
     <w:bookmarkEnd w:id="9"/>
@@ -21443,15 +20865,7 @@
         </w:rPr>
       </w:pPr>
       <w:r>
-        <w:t xml:space="preserve">Unlike the average error, Bagheri and </w:t>
-      </w:r>
-      <w:proofErr w:type="spellStart"/>
-      <w:r>
-        <w:t>Bonnadonna</w:t>
-      </w:r>
-      <w:proofErr w:type="spellEnd"/>
-      <w:r>
-        <w:t xml:space="preserve"> has the lowest absolute average error overall at 13.95%, closely followed by Yu et al at 14.81% and Dioguardi at 15.82%.</w:t>
+        <w:t>Unlike the average error, Bagheri and Bonnadonna has the lowest absolute average error overall at 13.95%, closely followed by Yu et al at 14.81% and Dioguardi at 15.82%.</w:t>
       </w:r>
     </w:p>
     <w:p>
@@ -21467,15 +20881,7 @@
         </w:rPr>
       </w:pPr>
       <w:r>
-        <w:t xml:space="preserve">Bagheri and </w:t>
-      </w:r>
-      <w:proofErr w:type="spellStart"/>
-      <w:r>
-        <w:t>Bonnadonna</w:t>
-      </w:r>
-      <w:proofErr w:type="spellEnd"/>
-      <w:r>
-        <w:t xml:space="preserve"> is also has the lowest </w:t>
+        <w:t xml:space="preserve">Bagheri and Bonnadonna is also has the lowest </w:t>
       </w:r>
       <w:r>
         <w:t>absolute average error</w:t>
@@ -21503,15 +20909,7 @@
         <w:t>absolute average error</w:t>
       </w:r>
       <w:r>
-        <w:t xml:space="preserve"> for films is achieved when Dioguardi et al is used at 9.41%, followed by Bagheri and </w:t>
-      </w:r>
-      <w:proofErr w:type="spellStart"/>
-      <w:r>
-        <w:t>Bonnadonna</w:t>
-      </w:r>
-      <w:proofErr w:type="spellEnd"/>
-      <w:r>
-        <w:t xml:space="preserve"> at 10.51% and Yu at 12.14%.</w:t>
+        <w:t xml:space="preserve"> for films is achieved when Dioguardi et al is used at 9.41%, followed by Bagheri and Bonnadonna at 10.51% and Yu at 12.14%.</w:t>
       </w:r>
     </w:p>
     <w:p>
@@ -21536,15 +20934,7 @@
         <w:t xml:space="preserve"> average error is more than doubled to 33.18%, 34.59% and 36.45% for Yu, Bagheri and Dioguardi respectively. Instead, the best performing model for fibrous particles is Zhang using the surface area, producing an absolute average error of 19.14%.</w:t>
       </w:r>
       <w:r>
-        <w:t xml:space="preserve"> The model by Stokes also performs better than Yu, </w:t>
-      </w:r>
-      <w:proofErr w:type="spellStart"/>
-      <w:r>
-        <w:t>bagheri</w:t>
-      </w:r>
-      <w:proofErr w:type="spellEnd"/>
-      <w:r>
-        <w:t xml:space="preserve"> and Dioguardi with an average error of 31.36%.</w:t>
+        <w:t xml:space="preserve"> The model by Stokes also performs better than Yu, bagheri and Dioguardi with an average error of 31.36%.</w:t>
       </w:r>
       <w:r>
         <w:t xml:space="preserve"> </w:t>
@@ -21784,15 +21174,7 @@
         <w:t>2</w:t>
       </w:r>
       <w:r>
-        <w:t xml:space="preserve">% and 2.39% for fragments, </w:t>
-      </w:r>
-      <w:proofErr w:type="gramStart"/>
-      <w:r>
-        <w:t>films</w:t>
-      </w:r>
-      <w:proofErr w:type="gramEnd"/>
-      <w:r>
-        <w:t xml:space="preserve"> and fibres respectively. Unlike the models by Dioguardi, BB and Yu, its performance doesn’t drop significantly for fibres.</w:t>
+        <w:t>% and 2.39% for fragments, films and fibres respectively. Unlike the models by Dioguardi, BB and Yu, its performance doesn’t drop significantly for fibres.</w:t>
       </w:r>
     </w:p>
     <w:p>

</xml_diff>